<commit_message>
GET DOCS: changes in the doc's module
</commit_message>
<xml_diff>
--- a/src/main/resources/AppTemplate.docx
+++ b/src/main/resources/AppTemplate.docx
@@ -197,37 +197,53 @@
           <w:sz w:val="24"/>
           <w:szCs w:val="24"/>
         </w:rPr>
-        <w:t>Обучающийся ______</w:t>
-      </w:r>
-      <w:r>
-        <w:rPr>
-          <w:rFonts w:ascii="Times New Roman" w:hAnsi="Times New Roman"/>
-          <w:color w:val="000000"/>
+        <w:t xml:space="preserve">Обучающийся </w:t>
+      </w:r>
+      <w:r>
+        <w:rPr>
+          <w:rFonts w:ascii="Times New Roman" w:hAnsi="Times New Roman"/>
+          <w:color w:val="1F497D" w:themeColor="text2"/>
+          <w:sz w:val="24"/>
+          <w:szCs w:val="24"/>
+        </w:rPr>
+        <w:t>______</w:t>
+      </w:r>
+      <w:r>
+        <w:rPr>
+          <w:rFonts w:ascii="Times New Roman" w:hAnsi="Times New Roman"/>
+          <w:color w:val="1F497D" w:themeColor="text2"/>
           <w:sz w:val="24"/>
           <w:szCs w:val="24"/>
         </w:rPr>
         <w:t>$</w:t>
       </w:r>
-      <w:proofErr w:type="spellStart"/>
-      <w:r>
-        <w:rPr>
-          <w:rFonts w:ascii="Times New Roman" w:hAnsi="Times New Roman"/>
-          <w:color w:val="000000"/>
+      <w:r>
+        <w:rPr>
+          <w:rFonts w:ascii="Times New Roman" w:hAnsi="Times New Roman"/>
+          <w:color w:val="1F497D" w:themeColor="text2"/>
           <w:sz w:val="24"/>
           <w:szCs w:val="24"/>
           <w:lang w:val="en-US"/>
         </w:rPr>
-        <w:t>fio</w:t>
-      </w:r>
-      <w:proofErr w:type="spellEnd"/>
-      <w:r>
-        <w:rPr>
-          <w:rFonts w:ascii="Times New Roman" w:hAnsi="Times New Roman"/>
-          <w:color w:val="000000"/>
-          <w:sz w:val="24"/>
-          <w:szCs w:val="24"/>
-        </w:rPr>
-        <w:t>___________________________________________________________</w:t>
+        <w:t>student</w:t>
+      </w:r>
+      <w:r>
+        <w:rPr>
+          <w:rFonts w:ascii="Times New Roman" w:hAnsi="Times New Roman"/>
+          <w:color w:val="1F497D" w:themeColor="text2"/>
+          <w:sz w:val="24"/>
+          <w:szCs w:val="24"/>
+        </w:rPr>
+        <w:t>$</w:t>
+      </w:r>
+      <w:r>
+        <w:rPr>
+          <w:rFonts w:ascii="Times New Roman" w:hAnsi="Times New Roman"/>
+          <w:color w:val="1F497D" w:themeColor="text2"/>
+          <w:sz w:val="24"/>
+          <w:szCs w:val="24"/>
+        </w:rPr>
+        <w:t>________________________________________________________</w:t>
       </w:r>
     </w:p>
     <w:p>
@@ -275,39 +291,58 @@
           <w:sz w:val="24"/>
           <w:szCs w:val="24"/>
         </w:rPr>
-        <w:t>Курс __</w:t>
-      </w:r>
-      <w:r>
-        <w:rPr>
-          <w:rFonts w:ascii="Times New Roman" w:hAnsi="Times New Roman"/>
-          <w:color w:val="000000"/>
+        <w:t xml:space="preserve">Курс </w:t>
+      </w:r>
+      <w:bookmarkStart w:id="0" w:name="_GoBack"/>
+      <w:r>
+        <w:rPr>
+          <w:rFonts w:ascii="Times New Roman" w:hAnsi="Times New Roman"/>
+          <w:color w:val="1F497D" w:themeColor="text2"/>
+          <w:sz w:val="24"/>
+          <w:szCs w:val="24"/>
+        </w:rPr>
+        <w:t>__</w:t>
+      </w:r>
+      <w:r>
+        <w:rPr>
+          <w:rFonts w:ascii="Times New Roman" w:hAnsi="Times New Roman"/>
+          <w:color w:val="1F497D" w:themeColor="text2"/>
+          <w:sz w:val="24"/>
+          <w:szCs w:val="24"/>
+        </w:rPr>
+        <w:t>$</w:t>
+      </w:r>
+      <w:proofErr w:type="spellStart"/>
+      <w:r>
+        <w:rPr>
+          <w:rFonts w:ascii="Times New Roman" w:hAnsi="Times New Roman"/>
+          <w:color w:val="1F497D" w:themeColor="text2"/>
           <w:sz w:val="24"/>
           <w:szCs w:val="24"/>
           <w:lang w:val="en-US"/>
         </w:rPr>
+        <w:t>cource</w:t>
+      </w:r>
+      <w:proofErr w:type="spellEnd"/>
+      <w:r>
+        <w:rPr>
+          <w:rFonts w:ascii="Times New Roman" w:hAnsi="Times New Roman"/>
+          <w:color w:val="1F497D" w:themeColor="text2"/>
+          <w:sz w:val="24"/>
+          <w:szCs w:val="24"/>
+        </w:rPr>
         <w:t>$</w:t>
       </w:r>
-      <w:proofErr w:type="spellStart"/>
-      <w:r>
-        <w:rPr>
-          <w:rFonts w:ascii="Times New Roman" w:hAnsi="Times New Roman"/>
-          <w:color w:val="000000"/>
-          <w:sz w:val="24"/>
-          <w:szCs w:val="24"/>
-          <w:lang w:val="en-US"/>
-        </w:rPr>
-        <w:t>cource</w:t>
-      </w:r>
-      <w:proofErr w:type="spellEnd"/>
-      <w:r>
-        <w:rPr>
-          <w:rFonts w:ascii="Times New Roman" w:hAnsi="Times New Roman"/>
-          <w:color w:val="000000"/>
+      <w:r>
+        <w:rPr>
+          <w:rFonts w:ascii="Times New Roman" w:hAnsi="Times New Roman"/>
+          <w:color w:val="1F497D" w:themeColor="text2"/>
           <w:sz w:val="24"/>
           <w:szCs w:val="24"/>
         </w:rPr>
         <w:t>______</w:t>
       </w:r>
+      <w:bookmarkEnd w:id="0"/>
     </w:p>
     <w:p>
       <w:pPr>
@@ -341,10 +376,18 @@
           <w:sz w:val="24"/>
           <w:szCs w:val="24"/>
         </w:rPr>
-        <w:t>Факультет/филиал/институт ____</w:t>
-      </w:r>
-      <w:bookmarkStart w:id="0" w:name="_GoBack"/>
-      <w:bookmarkEnd w:id="0"/>
+        <w:t>Факультет/филиал/институт _________</w:t>
+      </w:r>
+      <w:r>
+        <w:rPr>
+          <w:rFonts w:ascii="Times New Roman" w:hAnsi="Times New Roman"/>
+          <w:color w:val="1F497D" w:themeColor="text2"/>
+          <w:sz w:val="24"/>
+          <w:szCs w:val="24"/>
+          <w:u w:val="single"/>
+        </w:rPr>
+        <w:t>радиофизический факультет</w:t>
+      </w:r>
       <w:r>
         <w:rPr>
           <w:rFonts w:ascii="Times New Roman" w:hAnsi="Times New Roman"/>
@@ -352,7 +395,7 @@
           <w:sz w:val="24"/>
           <w:szCs w:val="24"/>
         </w:rPr>
-        <w:t>______________________________________________________</w:t>
+        <w:t>_______________________</w:t>
       </w:r>
     </w:p>
     <w:p>
@@ -387,7 +430,26 @@
           <w:sz w:val="24"/>
           <w:szCs w:val="24"/>
         </w:rPr>
-        <w:t>Форма обучения ___________________________________________________________________</w:t>
+        <w:t>Форма обучения ___________</w:t>
+      </w:r>
+      <w:r>
+        <w:rPr>
+          <w:rFonts w:ascii="Times New Roman" w:hAnsi="Times New Roman"/>
+          <w:color w:val="1F497D" w:themeColor="text2"/>
+          <w:sz w:val="24"/>
+          <w:szCs w:val="24"/>
+          <w:u w:val="single"/>
+        </w:rPr>
+        <w:t>очная</w:t>
+      </w:r>
+      <w:r>
+        <w:rPr>
+          <w:rFonts w:ascii="Times New Roman" w:hAnsi="Times New Roman"/>
+          <w:color w:val="000000"/>
+          <w:sz w:val="24"/>
+          <w:szCs w:val="24"/>
+        </w:rPr>
+        <w:t>____________________________________________________</w:t>
       </w:r>
     </w:p>
     <w:p>
@@ -440,7 +502,26 @@
           <w:sz w:val="24"/>
           <w:szCs w:val="24"/>
         </w:rPr>
-        <w:t>/специальность ______________________</w:t>
+        <w:t>/специальность ______</w:t>
+      </w:r>
+      <w:r>
+        <w:rPr>
+          <w:rFonts w:ascii="Times New Roman" w:hAnsi="Times New Roman"/>
+          <w:color w:val="000000"/>
+          <w:sz w:val="24"/>
+          <w:szCs w:val="24"/>
+          <w:lang w:val="en-US"/>
+        </w:rPr>
+        <w:t>$td$</w:t>
+      </w:r>
+      <w:r>
+        <w:rPr>
+          <w:rFonts w:ascii="Times New Roman" w:hAnsi="Times New Roman"/>
+          <w:color w:val="000000"/>
+          <w:sz w:val="24"/>
+          <w:szCs w:val="24"/>
+        </w:rPr>
+        <w:t>_____________</w:t>
       </w:r>
       <w:r>
         <w:rPr>
@@ -552,7 +633,7 @@
       <w:tblGrid>
         <w:gridCol w:w="3375"/>
         <w:gridCol w:w="2856"/>
-        <w:gridCol w:w="3336"/>
+        <w:gridCol w:w="3656"/>
       </w:tblGrid>
       <w:tr>
         <w:tc>
@@ -686,7 +767,48 @@
                 <w:sz w:val="24"/>
                 <w:szCs w:val="24"/>
               </w:rPr>
-              <w:t>__________________________</w:t>
+              <w:t>____</w:t>
+            </w:r>
+            <w:r>
+              <w:rPr>
+                <w:rFonts w:ascii="Times New Roman" w:hAnsi="Times New Roman"/>
+                <w:color w:val="000000"/>
+                <w:sz w:val="24"/>
+                <w:szCs w:val="24"/>
+                <w:lang w:val="en-US"/>
+              </w:rPr>
+              <w:t>$</w:t>
+            </w:r>
+            <w:proofErr w:type="spellStart"/>
+            <w:r>
+              <w:rPr>
+                <w:rFonts w:ascii="Times New Roman" w:hAnsi="Times New Roman"/>
+                <w:color w:val="000000"/>
+                <w:sz w:val="24"/>
+                <w:szCs w:val="24"/>
+                <w:lang w:val="en-US"/>
+              </w:rPr>
+              <w:t>curatorshort</w:t>
+            </w:r>
+            <w:proofErr w:type="spellEnd"/>
+            <w:r>
+              <w:rPr>
+                <w:rFonts w:ascii="Times New Roman" w:hAnsi="Times New Roman"/>
+                <w:color w:val="000000"/>
+                <w:sz w:val="24"/>
+                <w:szCs w:val="24"/>
+                <w:lang w:val="en-US"/>
+              </w:rPr>
+              <w:t>$</w:t>
+            </w:r>
+            <w:r>
+              <w:rPr>
+                <w:rFonts w:ascii="Times New Roman" w:hAnsi="Times New Roman"/>
+                <w:color w:val="000000"/>
+                <w:sz w:val="24"/>
+                <w:szCs w:val="24"/>
+              </w:rPr>
+              <w:t>_____________</w:t>
             </w:r>
           </w:p>
           <w:p>
@@ -744,9 +866,9 @@
         <w:tblLook w:val="04A0" w:firstRow="1" w:lastRow="0" w:firstColumn="1" w:lastColumn="0" w:noHBand="0" w:noVBand="1"/>
       </w:tblPr>
       <w:tblGrid>
-        <w:gridCol w:w="3259"/>
+        <w:gridCol w:w="3296"/>
         <w:gridCol w:w="2976"/>
-        <w:gridCol w:w="3336"/>
+        <w:gridCol w:w="3299"/>
       </w:tblGrid>
       <w:tr>
         <w:tc>
@@ -897,7 +1019,58 @@
                 <w:sz w:val="24"/>
                 <w:szCs w:val="24"/>
               </w:rPr>
-              <w:t>__________________________</w:t>
+              <w:t>____</w:t>
+            </w:r>
+            <w:r>
+              <w:rPr>
+                <w:rFonts w:ascii="Times New Roman" w:hAnsi="Times New Roman"/>
+                <w:color w:val="000000"/>
+                <w:sz w:val="24"/>
+                <w:szCs w:val="24"/>
+                <w:lang w:val="en-US"/>
+              </w:rPr>
+              <w:t>$</w:t>
+            </w:r>
+            <w:proofErr w:type="spellStart"/>
+            <w:r>
+              <w:rPr>
+                <w:rFonts w:ascii="Times New Roman" w:hAnsi="Times New Roman"/>
+                <w:color w:val="000000"/>
+                <w:sz w:val="24"/>
+                <w:szCs w:val="24"/>
+                <w:lang w:val="en-US"/>
+              </w:rPr>
+              <w:t>adviser</w:t>
+            </w:r>
+            <w:r>
+              <w:rPr>
+                <w:rFonts w:ascii="Times New Roman" w:hAnsi="Times New Roman"/>
+                <w:color w:val="000000"/>
+                <w:sz w:val="24"/>
+                <w:szCs w:val="24"/>
+                <w:lang w:val="en-US"/>
+              </w:rPr>
+              <w:t>short</w:t>
+            </w:r>
+            <w:proofErr w:type="spellEnd"/>
+            <w:r>
+              <w:rPr>
+                <w:rFonts w:ascii="Times New Roman" w:hAnsi="Times New Roman"/>
+                <w:color w:val="000000"/>
+                <w:sz w:val="24"/>
+                <w:szCs w:val="24"/>
+                <w:lang w:val="en-US"/>
+              </w:rPr>
+              <w:t>$</w:t>
+            </w:r>
+            <w:r>
+              <w:rPr>
+                <w:rFonts w:ascii="Times New Roman" w:hAnsi="Times New Roman"/>
+                <w:color w:val="000000"/>
+                <w:sz w:val="24"/>
+                <w:szCs w:val="24"/>
+              </w:rPr>
+              <w:t>________</w:t>
             </w:r>
           </w:p>
           <w:p>
@@ -965,9 +1138,9 @@
         <w:tblLook w:val="04A0" w:firstRow="1" w:lastRow="0" w:firstColumn="1" w:lastColumn="0" w:noHBand="0" w:noVBand="1"/>
       </w:tblPr>
       <w:tblGrid>
-        <w:gridCol w:w="2984"/>
-        <w:gridCol w:w="3251"/>
-        <w:gridCol w:w="3336"/>
+        <w:gridCol w:w="3028"/>
+        <w:gridCol w:w="3262"/>
+        <w:gridCol w:w="3281"/>
       </w:tblGrid>
       <w:tr>
         <w:tc>
@@ -1066,7 +1239,58 @@
                 <w:sz w:val="24"/>
                 <w:szCs w:val="24"/>
               </w:rPr>
-              <w:t>__________________________</w:t>
+              <w:t>_____</w:t>
+            </w:r>
+            <w:r>
+              <w:rPr>
+                <w:rFonts w:ascii="Times New Roman" w:hAnsi="Times New Roman"/>
+                <w:color w:val="000000"/>
+                <w:sz w:val="24"/>
+                <w:szCs w:val="24"/>
+                <w:lang w:val="en-US"/>
+              </w:rPr>
+              <w:t>$</w:t>
+            </w:r>
+            <w:proofErr w:type="spellStart"/>
+            <w:r>
+              <w:rPr>
+                <w:rFonts w:ascii="Times New Roman" w:hAnsi="Times New Roman"/>
+                <w:color w:val="000000"/>
+                <w:sz w:val="24"/>
+                <w:szCs w:val="24"/>
+                <w:lang w:val="en-US"/>
+              </w:rPr>
+              <w:t>student</w:t>
+            </w:r>
+            <w:r>
+              <w:rPr>
+                <w:rFonts w:ascii="Times New Roman" w:hAnsi="Times New Roman"/>
+                <w:color w:val="000000"/>
+                <w:sz w:val="24"/>
+                <w:szCs w:val="24"/>
+                <w:lang w:val="en-US"/>
+              </w:rPr>
+              <w:t>short</w:t>
+            </w:r>
+            <w:proofErr w:type="spellEnd"/>
+            <w:r>
+              <w:rPr>
+                <w:rFonts w:ascii="Times New Roman" w:hAnsi="Times New Roman"/>
+                <w:color w:val="000000"/>
+                <w:sz w:val="24"/>
+                <w:szCs w:val="24"/>
+                <w:lang w:val="en-US"/>
+              </w:rPr>
+              <w:t>$</w:t>
+            </w:r>
+            <w:r>
+              <w:rPr>
+                <w:rFonts w:ascii="Times New Roman" w:hAnsi="Times New Roman"/>
+                <w:color w:val="000000"/>
+                <w:sz w:val="24"/>
+                <w:szCs w:val="24"/>
+              </w:rPr>
+              <w:t>_______</w:t>
             </w:r>
           </w:p>
           <w:p>
@@ -1184,6 +1408,95 @@
           <w:b/>
         </w:rPr>
       </w:pPr>
+    </w:p>
+    <w:p>
+      <w:pPr>
+        <w:spacing w:after="0" w:line="240" w:lineRule="auto"/>
+        <w:rPr>
+          <w:rFonts w:ascii="Times New Roman" w:hAnsi="Times New Roman"/>
+          <w:sz w:val="24"/>
+          <w:szCs w:val="24"/>
+        </w:rPr>
+      </w:pPr>
+      <w:r>
+        <w:rPr>
+          <w:rFonts w:ascii="Times New Roman" w:hAnsi="Times New Roman"/>
+          <w:sz w:val="24"/>
+          <w:szCs w:val="24"/>
+        </w:rPr>
+        <w:t xml:space="preserve">ФИО </w:t>
+      </w:r>
+      <w:proofErr w:type="gramStart"/>
+      <w:r>
+        <w:rPr>
+          <w:rFonts w:ascii="Times New Roman" w:hAnsi="Times New Roman"/>
+          <w:sz w:val="24"/>
+          <w:szCs w:val="24"/>
+        </w:rPr>
+        <w:t>обучающегося</w:t>
+      </w:r>
+      <w:proofErr w:type="gramEnd"/>
+      <w:r>
+        <w:rPr>
+          <w:rFonts w:ascii="Times New Roman" w:hAnsi="Times New Roman"/>
+          <w:sz w:val="24"/>
+          <w:szCs w:val="24"/>
+        </w:rPr>
+        <w:t>:</w:t>
+      </w:r>
+      <w:r>
+        <w:rPr>
+          <w:rFonts w:ascii="Times New Roman" w:hAnsi="Times New Roman"/>
+          <w:sz w:val="24"/>
+          <w:szCs w:val="24"/>
+        </w:rPr>
+        <w:t xml:space="preserve"> __________</w:t>
+      </w:r>
+      <w:r>
+        <w:rPr>
+          <w:rFonts w:ascii="Times New Roman" w:hAnsi="Times New Roman"/>
+          <w:color w:val="000000"/>
+          <w:sz w:val="24"/>
+          <w:szCs w:val="24"/>
+        </w:rPr>
+        <w:t>_____</w:t>
+      </w:r>
+      <w:r>
+        <w:rPr>
+          <w:rFonts w:ascii="Times New Roman" w:hAnsi="Times New Roman"/>
+          <w:color w:val="000000"/>
+          <w:sz w:val="24"/>
+          <w:szCs w:val="24"/>
+        </w:rPr>
+        <w:t>$</w:t>
+      </w:r>
+      <w:r>
+        <w:rPr>
+          <w:rFonts w:ascii="Times New Roman" w:hAnsi="Times New Roman"/>
+          <w:color w:val="000000"/>
+          <w:sz w:val="24"/>
+          <w:szCs w:val="24"/>
+          <w:lang w:val="en-US"/>
+        </w:rPr>
+        <w:t>student</w:t>
+      </w:r>
+      <w:r>
+        <w:rPr>
+          <w:rFonts w:ascii="Times New Roman" w:hAnsi="Times New Roman"/>
+          <w:color w:val="000000"/>
+          <w:sz w:val="24"/>
+          <w:szCs w:val="24"/>
+        </w:rPr>
+        <w:t>$</w:t>
+      </w:r>
+      <w:r>
+        <w:rPr>
+          <w:rFonts w:ascii="Times New Roman" w:hAnsi="Times New Roman"/>
+          <w:sz w:val="24"/>
+          <w:szCs w:val="24"/>
+        </w:rPr>
+        <w:t>___________________________________</w:t>
+      </w:r>
     </w:p>
     <w:p>
       <w:pPr>
@@ -1205,7 +1518,7 @@
           <w:sz w:val="24"/>
           <w:szCs w:val="24"/>
         </w:rPr>
-        <w:t>ФИО обучающегося</w:t>
+        <w:t>Форма обучения</w:t>
       </w:r>
       <w:r>
         <w:rPr>
@@ -1221,46 +1534,25 @@
           <w:sz w:val="24"/>
           <w:szCs w:val="24"/>
         </w:rPr>
-        <w:t xml:space="preserve"> __________________________________________________________</w:t>
-      </w:r>
-    </w:p>
-    <w:p>
-      <w:pPr>
-        <w:tabs>
-          <w:tab w:val="left" w:pos="1818"/>
-          <w:tab w:val="left" w:pos="9685"/>
-        </w:tabs>
-        <w:spacing w:after="0" w:line="240" w:lineRule="auto"/>
-        <w:jc w:val="both"/>
-        <w:rPr>
-          <w:rFonts w:ascii="Times New Roman" w:hAnsi="Times New Roman"/>
-          <w:sz w:val="24"/>
-          <w:szCs w:val="24"/>
-        </w:rPr>
-      </w:pPr>
-      <w:r>
-        <w:rPr>
-          <w:rFonts w:ascii="Times New Roman" w:hAnsi="Times New Roman"/>
-          <w:sz w:val="24"/>
-          <w:szCs w:val="24"/>
-        </w:rPr>
-        <w:t>Форма обучения</w:t>
-      </w:r>
-      <w:r>
-        <w:rPr>
-          <w:rFonts w:ascii="Times New Roman" w:hAnsi="Times New Roman"/>
-          <w:sz w:val="24"/>
-          <w:szCs w:val="24"/>
-        </w:rPr>
-        <w:t>:</w:t>
-      </w:r>
-      <w:r>
-        <w:rPr>
-          <w:rFonts w:ascii="Times New Roman" w:hAnsi="Times New Roman"/>
-          <w:sz w:val="24"/>
-          <w:szCs w:val="24"/>
-        </w:rPr>
-        <w:t xml:space="preserve"> ____________________________________________</w:t>
+        <w:t xml:space="preserve"> __________________</w:t>
+      </w:r>
+      <w:r>
+        <w:rPr>
+          <w:rFonts w:ascii="Times New Roman" w:hAnsi="Times New Roman"/>
+          <w:color w:val="1F497D" w:themeColor="text2"/>
+          <w:sz w:val="24"/>
+          <w:szCs w:val="24"/>
+          <w:u w:val="single"/>
+        </w:rPr>
+        <w:t>очная</w:t>
+      </w:r>
+      <w:r>
+        <w:rPr>
+          <w:rFonts w:ascii="Times New Roman" w:hAnsi="Times New Roman"/>
+          <w:sz w:val="24"/>
+          <w:szCs w:val="24"/>
+        </w:rPr>
+        <w:t>______________________</w:t>
       </w:r>
       <w:r>
         <w:rPr>
@@ -1291,7 +1583,17 @@
         <w:ind w:right="116"/>
       </w:pPr>
       <w:r>
-        <w:t>Факультет/филиал/институт: ___________________________________________________</w:t>
+        <w:t>Факультет/филиал/институт: _______</w:t>
+      </w:r>
+      <w:r>
+        <w:rPr>
+          <w:color w:val="1F497D" w:themeColor="text2"/>
+          <w:u w:val="single"/>
+        </w:rPr>
+        <w:t>радиофизический факультет</w:t>
+      </w:r>
+      <w:r>
+        <w:t>____________________</w:t>
       </w:r>
     </w:p>
     <w:p>
@@ -1321,7 +1623,22 @@
         <w:t>/специальность:</w:t>
       </w:r>
       <w:r>
-        <w:t xml:space="preserve"> ___________________</w:t>
+        <w:t xml:space="preserve"> ________</w:t>
+      </w:r>
+      <w:r>
+        <w:t>$</w:t>
+      </w:r>
+      <w:r>
+        <w:rPr>
+          <w:lang w:val="en-US"/>
+        </w:rPr>
+        <w:t>td</w:t>
+      </w:r>
+      <w:r>
+        <w:t>$</w:t>
+      </w:r>
+      <w:r>
+        <w:t>_______</w:t>
       </w:r>
       <w:r>
         <w:t>______________________</w:t>
@@ -1346,7 +1663,32 @@
         <w:t>Курс</w:t>
       </w:r>
       <w:r>
-        <w:t>: ______</w:t>
+        <w:t>: __</w:t>
+      </w:r>
+      <w:r>
+        <w:rPr>
+          <w:color w:val="1F497D" w:themeColor="text2"/>
+          <w:u w:val="single"/>
+        </w:rPr>
+        <w:t>$</w:t>
+      </w:r>
+      <w:r>
+        <w:rPr>
+          <w:color w:val="1F497D" w:themeColor="text2"/>
+          <w:u w:val="single"/>
+          <w:lang w:val="en-US"/>
+        </w:rPr>
+        <w:t>course</w:t>
+      </w:r>
+      <w:r>
+        <w:rPr>
+          <w:color w:val="1F497D" w:themeColor="text2"/>
+          <w:u w:val="single"/>
+        </w:rPr>
+        <w:t>$</w:t>
+      </w:r>
+      <w:r>
+        <w:t>____</w:t>
       </w:r>
       <w:r>
         <w:tab/>
@@ -1377,10 +1719,23 @@
         <w:t xml:space="preserve"> </w:t>
       </w:r>
       <w:r>
-        <w:t>________________________________________________</w:t>
-      </w:r>
-      <w:r>
-        <w:t xml:space="preserve"> </w:t>
+        <w:rPr>
+          <w:color w:val="1F497D" w:themeColor="text2"/>
+        </w:rPr>
+        <w:t>______</w:t>
+      </w:r>
+      <w:r>
+        <w:rPr>
+          <w:color w:val="1F497D" w:themeColor="text2"/>
+          <w:lang w:val="en-US"/>
+        </w:rPr>
+        <w:t>$place$</w:t>
+      </w:r>
+      <w:r>
+        <w:rPr>
+          <w:color w:val="1F497D" w:themeColor="text2"/>
+        </w:rPr>
+        <w:t xml:space="preserve">_____________________________________ </w:t>
       </w:r>
     </w:p>
     <w:p>
@@ -1474,7 +1829,38 @@
         <w:t xml:space="preserve">от </w:t>
       </w:r>
       <w:r>
-        <w:t>ННГУ _______________________________________________</w:t>
+        <w:t xml:space="preserve">ННГУ </w:t>
+      </w:r>
+      <w:r>
+        <w:rPr>
+          <w:color w:val="1F497D" w:themeColor="text2"/>
+        </w:rPr>
+        <w:t>____</w:t>
+      </w:r>
+      <w:r>
+        <w:rPr>
+          <w:color w:val="1F497D" w:themeColor="text2"/>
+        </w:rPr>
+        <w:t>$</w:t>
+      </w:r>
+      <w:r>
+        <w:rPr>
+          <w:color w:val="1F497D" w:themeColor="text2"/>
+          <w:lang w:val="en-US"/>
+        </w:rPr>
+        <w:t>curator</w:t>
+      </w:r>
+      <w:r>
+        <w:rPr>
+          <w:color w:val="1F497D" w:themeColor="text2"/>
+        </w:rPr>
+        <w:t>$</w:t>
+      </w:r>
+      <w:r>
+        <w:rPr>
+          <w:color w:val="1F497D" w:themeColor="text2"/>
+        </w:rPr>
+        <w:t>_____________________________________</w:t>
       </w:r>
     </w:p>
     <w:p>
@@ -1610,6 +1996,33 @@
           <w:rFonts w:ascii="Times New Roman" w:hAnsi="Times New Roman"/>
           <w:sz w:val="24"/>
           <w:szCs w:val="24"/>
+        </w:rPr>
+        <w:t xml:space="preserve"> $</w:t>
+      </w:r>
+      <w:proofErr w:type="spellStart"/>
+      <w:r>
+        <w:rPr>
+          <w:rFonts w:ascii="Times New Roman" w:hAnsi="Times New Roman"/>
+          <w:sz w:val="24"/>
+          <w:szCs w:val="24"/>
+          <w:lang w:val="en-US"/>
+        </w:rPr>
+        <w:t>startDate</w:t>
+      </w:r>
+      <w:proofErr w:type="spellEnd"/>
+      <w:r>
+        <w:rPr>
+          <w:rFonts w:ascii="Times New Roman" w:hAnsi="Times New Roman"/>
+          <w:sz w:val="24"/>
+          <w:szCs w:val="24"/>
+        </w:rPr>
+        <w:t>$</w:t>
+      </w:r>
+      <w:r>
+        <w:rPr>
+          <w:rFonts w:ascii="Times New Roman" w:hAnsi="Times New Roman"/>
+          <w:sz w:val="24"/>
+          <w:szCs w:val="24"/>
           <w:u w:val="single"/>
         </w:rPr>
         <w:tab/>
@@ -1628,6 +2041,15 @@
           <w:rFonts w:ascii="Times New Roman" w:hAnsi="Times New Roman"/>
           <w:sz w:val="24"/>
           <w:szCs w:val="24"/>
+          <w:u w:val="single"/>
+        </w:rPr>
+        <w:t xml:space="preserve"> </w:t>
+      </w:r>
+      <w:r>
+        <w:rPr>
+          <w:rFonts w:ascii="Times New Roman" w:hAnsi="Times New Roman"/>
+          <w:sz w:val="24"/>
+          <w:szCs w:val="24"/>
         </w:rPr>
         <w:t>по</w:t>
       </w:r>
@@ -1636,9 +2058,47 @@
           <w:rFonts w:ascii="Times New Roman" w:hAnsi="Times New Roman"/>
           <w:sz w:val="24"/>
           <w:szCs w:val="24"/>
+        </w:rPr>
+        <w:t xml:space="preserve"> </w:t>
+      </w:r>
+      <w:r>
+        <w:rPr>
+          <w:rFonts w:ascii="Times New Roman" w:hAnsi="Times New Roman"/>
+          <w:sz w:val="24"/>
+          <w:szCs w:val="24"/>
           <w:u w:val="single"/>
         </w:rPr>
         <w:t xml:space="preserve"> </w:t>
+      </w:r>
+      <w:r>
+        <w:rPr>
+          <w:rFonts w:ascii="Times New Roman" w:hAnsi="Times New Roman"/>
+          <w:sz w:val="24"/>
+          <w:szCs w:val="24"/>
+          <w:u w:val="single"/>
+        </w:rPr>
+        <w:t>$</w:t>
+      </w:r>
+      <w:proofErr w:type="spellStart"/>
+      <w:r>
+        <w:rPr>
+          <w:rFonts w:ascii="Times New Roman" w:hAnsi="Times New Roman"/>
+          <w:sz w:val="24"/>
+          <w:szCs w:val="24"/>
+          <w:u w:val="single"/>
+          <w:lang w:val="en-US"/>
+        </w:rPr>
+        <w:t>endDate</w:t>
+      </w:r>
+      <w:proofErr w:type="spellEnd"/>
+      <w:r>
+        <w:rPr>
+          <w:rFonts w:ascii="Times New Roman" w:hAnsi="Times New Roman"/>
+          <w:sz w:val="24"/>
+          <w:szCs w:val="24"/>
+          <w:u w:val="single"/>
+        </w:rPr>
+        <w:t>$</w:t>
       </w:r>
       <w:r>
         <w:rPr>
@@ -1934,11 +2394,43 @@
         <w:t>Руководитель практики</w:t>
       </w:r>
       <w:r>
-        <w:t xml:space="preserve"> от ННГУ ________________________________________________</w:t>
+        <w:t xml:space="preserve"> от ННГУ </w:t>
+      </w:r>
+      <w:r>
+        <w:rPr>
+          <w:color w:val="1F497D" w:themeColor="text2"/>
+        </w:rPr>
+        <w:t>__</w:t>
+      </w:r>
+      <w:r>
+        <w:rPr>
+          <w:color w:val="1F497D" w:themeColor="text2"/>
+        </w:rPr>
+        <w:t xml:space="preserve">$ </w:t>
+      </w:r>
+      <w:r>
+        <w:rPr>
+          <w:color w:val="1F497D" w:themeColor="text2"/>
+          <w:lang w:val="en-US"/>
+        </w:rPr>
+        <w:t>curator</w:t>
+      </w:r>
+      <w:r>
+        <w:rPr>
+          <w:color w:val="1F497D" w:themeColor="text2"/>
+        </w:rPr>
+        <w:t>$</w:t>
+      </w:r>
+      <w:r>
+        <w:rPr>
+          <w:color w:val="1F497D" w:themeColor="text2"/>
+        </w:rPr>
+        <w:t>_____________________________________</w:t>
       </w:r>
       <w:r>
         <w:rPr>
           <w:i/>
+          <w:color w:val="1F497D" w:themeColor="text2"/>
           <w:sz w:val="20"/>
           <w:szCs w:val="20"/>
           <w:vertAlign w:val="superscript"/>
@@ -2110,11 +2602,100 @@
     </w:p>
     <w:p>
       <w:pPr>
+        <w:spacing w:after="0" w:line="240" w:lineRule="auto"/>
+        <w:rPr>
+          <w:rFonts w:ascii="Times New Roman" w:hAnsi="Times New Roman"/>
+          <w:sz w:val="24"/>
+          <w:szCs w:val="24"/>
+        </w:rPr>
+      </w:pPr>
+      <w:r>
+        <w:rPr>
+          <w:rFonts w:ascii="Times New Roman" w:hAnsi="Times New Roman"/>
+          <w:sz w:val="24"/>
+          <w:szCs w:val="24"/>
+        </w:rPr>
+        <w:t xml:space="preserve">ФИО </w:t>
+      </w:r>
+      <w:proofErr w:type="gramStart"/>
+      <w:r>
+        <w:rPr>
+          <w:rFonts w:ascii="Times New Roman" w:hAnsi="Times New Roman"/>
+          <w:sz w:val="24"/>
+          <w:szCs w:val="24"/>
+        </w:rPr>
+        <w:t>обучающегося</w:t>
+      </w:r>
+      <w:proofErr w:type="gramEnd"/>
+      <w:r>
+        <w:rPr>
+          <w:rFonts w:ascii="Times New Roman" w:hAnsi="Times New Roman"/>
+          <w:sz w:val="24"/>
+          <w:szCs w:val="24"/>
+        </w:rPr>
+        <w:t>:</w:t>
+      </w:r>
+      <w:r>
+        <w:rPr>
+          <w:rFonts w:ascii="Times New Roman" w:hAnsi="Times New Roman"/>
+          <w:sz w:val="24"/>
+          <w:szCs w:val="24"/>
+        </w:rPr>
+        <w:t xml:space="preserve"> __________</w:t>
+      </w:r>
+      <w:r>
+        <w:rPr>
+          <w:rFonts w:ascii="Times New Roman" w:hAnsi="Times New Roman"/>
+          <w:color w:val="000000"/>
+          <w:sz w:val="24"/>
+          <w:szCs w:val="24"/>
+        </w:rPr>
+        <w:t>_____</w:t>
+      </w:r>
+      <w:r>
+        <w:rPr>
+          <w:rFonts w:ascii="Times New Roman" w:hAnsi="Times New Roman"/>
+          <w:color w:val="000000"/>
+          <w:sz w:val="24"/>
+          <w:szCs w:val="24"/>
+        </w:rPr>
+        <w:t>$</w:t>
+      </w:r>
+      <w:r>
+        <w:rPr>
+          <w:rFonts w:ascii="Times New Roman" w:hAnsi="Times New Roman"/>
+          <w:color w:val="1F497D" w:themeColor="text2"/>
+          <w:sz w:val="24"/>
+          <w:szCs w:val="24"/>
+          <w:lang w:val="en-US"/>
+        </w:rPr>
+        <w:t>student</w:t>
+      </w:r>
+      <w:r>
+        <w:rPr>
+          <w:rFonts w:ascii="Times New Roman" w:hAnsi="Times New Roman"/>
+          <w:color w:val="000000"/>
+          <w:sz w:val="24"/>
+          <w:szCs w:val="24"/>
+        </w:rPr>
+        <w:t>$</w:t>
+      </w:r>
+      <w:r>
+        <w:rPr>
+          <w:rFonts w:ascii="Times New Roman" w:hAnsi="Times New Roman"/>
+          <w:sz w:val="24"/>
+          <w:szCs w:val="24"/>
+        </w:rPr>
+        <w:t>___________________________________</w:t>
+      </w:r>
+    </w:p>
+    <w:p>
+      <w:pPr>
         <w:tabs>
           <w:tab w:val="left" w:pos="1818"/>
           <w:tab w:val="left" w:pos="9685"/>
         </w:tabs>
-        <w:spacing w:before="120"/>
+        <w:spacing w:after="0" w:line="240" w:lineRule="auto"/>
         <w:jc w:val="both"/>
         <w:rPr>
           <w:rFonts w:ascii="Times New Roman" w:hAnsi="Times New Roman"/>
@@ -2128,7 +2709,7 @@
           <w:sz w:val="24"/>
           <w:szCs w:val="24"/>
         </w:rPr>
-        <w:t>ФИО обучающегося</w:t>
+        <w:t>Форма обучения</w:t>
       </w:r>
       <w:r>
         <w:rPr>
@@ -2144,46 +2725,41 @@
           <w:sz w:val="24"/>
           <w:szCs w:val="24"/>
         </w:rPr>
-        <w:t xml:space="preserve"> __________________________________________________________</w:t>
-      </w:r>
-    </w:p>
-    <w:p>
-      <w:pPr>
-        <w:tabs>
-          <w:tab w:val="left" w:pos="1818"/>
-          <w:tab w:val="left" w:pos="9685"/>
-        </w:tabs>
-        <w:spacing w:before="120"/>
-        <w:jc w:val="both"/>
-        <w:rPr>
-          <w:rFonts w:ascii="Times New Roman" w:hAnsi="Times New Roman"/>
-          <w:sz w:val="24"/>
-          <w:szCs w:val="24"/>
-        </w:rPr>
-      </w:pPr>
-      <w:r>
-        <w:rPr>
-          <w:rFonts w:ascii="Times New Roman" w:hAnsi="Times New Roman"/>
-          <w:sz w:val="24"/>
-          <w:szCs w:val="24"/>
-        </w:rPr>
-        <w:t>Форма обучения</w:t>
-      </w:r>
-      <w:r>
-        <w:rPr>
-          <w:rFonts w:ascii="Times New Roman" w:hAnsi="Times New Roman"/>
-          <w:sz w:val="24"/>
-          <w:szCs w:val="24"/>
-        </w:rPr>
-        <w:t>:</w:t>
-      </w:r>
-      <w:r>
-        <w:rPr>
-          <w:rFonts w:ascii="Times New Roman" w:hAnsi="Times New Roman"/>
-          <w:sz w:val="24"/>
-          <w:szCs w:val="24"/>
-        </w:rPr>
-        <w:t xml:space="preserve"> ____________________________________________________________</w:t>
+        <w:t xml:space="preserve"> __________________</w:t>
+      </w:r>
+      <w:r>
+        <w:rPr>
+          <w:rFonts w:ascii="Times New Roman" w:hAnsi="Times New Roman"/>
+          <w:color w:val="1F497D" w:themeColor="text2"/>
+          <w:sz w:val="24"/>
+          <w:szCs w:val="24"/>
+          <w:u w:val="single"/>
+        </w:rPr>
+        <w:t>очная</w:t>
+      </w:r>
+      <w:r>
+        <w:rPr>
+          <w:rFonts w:ascii="Times New Roman" w:hAnsi="Times New Roman"/>
+          <w:sz w:val="24"/>
+          <w:szCs w:val="24"/>
+        </w:rPr>
+        <w:t>______________________</w:t>
+      </w:r>
+      <w:r>
+        <w:rPr>
+          <w:rFonts w:ascii="Times New Roman" w:hAnsi="Times New Roman"/>
+          <w:sz w:val="24"/>
+          <w:szCs w:val="24"/>
+        </w:rPr>
+        <w:t>_</w:t>
+      </w:r>
+      <w:r>
+        <w:rPr>
+          <w:rFonts w:ascii="Times New Roman" w:hAnsi="Times New Roman"/>
+          <w:sz w:val="24"/>
+          <w:szCs w:val="24"/>
+        </w:rPr>
+        <w:t>________________</w:t>
       </w:r>
     </w:p>
     <w:p>
@@ -2194,11 +2770,21 @@
           <w:tab w:val="left" w:pos="3346"/>
           <w:tab w:val="left" w:pos="9685"/>
         </w:tabs>
-        <w:spacing w:before="120" w:line="242" w:lineRule="auto"/>
+        <w:spacing w:after="0"/>
         <w:ind w:right="116"/>
       </w:pPr>
       <w:r>
-        <w:t>Факультет/институт/филиал: ______________________________________</w:t>
+        <w:t>Факультет/филиал/институт: _______</w:t>
+      </w:r>
+      <w:r>
+        <w:rPr>
+          <w:color w:val="1F497D" w:themeColor="text2"/>
+          <w:u w:val="single"/>
+        </w:rPr>
+        <w:t>радиофизический факультет</w:t>
+      </w:r>
+      <w:r>
+        <w:t>____________________</w:t>
       </w:r>
     </w:p>
     <w:p>
@@ -2209,7 +2795,7 @@
           <w:tab w:val="left" w:pos="3346"/>
           <w:tab w:val="left" w:pos="9685"/>
         </w:tabs>
-        <w:spacing w:before="120" w:line="242" w:lineRule="auto"/>
+        <w:spacing w:after="0"/>
         <w:ind w:right="116"/>
       </w:pPr>
       <w:r>
@@ -2228,10 +2814,25 @@
         <w:t>/специальность:</w:t>
       </w:r>
       <w:r>
-        <w:t xml:space="preserve"> ___________________</w:t>
-      </w:r>
-      <w:r>
-        <w:t>_____________________</w:t>
+        <w:t xml:space="preserve"> ________</w:t>
+      </w:r>
+      <w:r>
+        <w:t>$</w:t>
+      </w:r>
+      <w:r>
+        <w:rPr>
+          <w:lang w:val="en-US"/>
+        </w:rPr>
+        <w:t>td</w:t>
+      </w:r>
+      <w:r>
+        <w:t>$</w:t>
+      </w:r>
+      <w:r>
+        <w:t>_______</w:t>
+      </w:r>
+      <w:r>
+        <w:t>______________________</w:t>
       </w:r>
       <w:r>
         <w:t xml:space="preserve">         </w:t>
@@ -2256,7 +2857,32 @@
         <w:t>:</w:t>
       </w:r>
       <w:r>
-        <w:t xml:space="preserve"> ____________</w:t>
+        <w:t xml:space="preserve"> __</w:t>
+      </w:r>
+      <w:r>
+        <w:rPr>
+          <w:color w:val="1F497D" w:themeColor="text2"/>
+          <w:u w:val="single"/>
+        </w:rPr>
+        <w:t>$</w:t>
+      </w:r>
+      <w:r>
+        <w:rPr>
+          <w:color w:val="1F497D" w:themeColor="text2"/>
+          <w:u w:val="single"/>
+          <w:lang w:val="en-US"/>
+        </w:rPr>
+        <w:t>course</w:t>
+      </w:r>
+      <w:r>
+        <w:rPr>
+          <w:color w:val="1F497D" w:themeColor="text2"/>
+          <w:u w:val="single"/>
+        </w:rPr>
+        <w:t>$</w:t>
+      </w:r>
+      <w:r>
+        <w:t>___</w:t>
       </w:r>
     </w:p>
     <w:p>
@@ -2275,7 +2901,32 @@
         <w:t xml:space="preserve"> </w:t>
       </w:r>
       <w:r>
-        <w:t>_______________________________________________________________</w:t>
+        <w:t>________</w:t>
+      </w:r>
+      <w:r>
+        <w:rPr>
+          <w:color w:val="1F497D" w:themeColor="text2"/>
+          <w:u w:val="single"/>
+        </w:rPr>
+        <w:t>$</w:t>
+      </w:r>
+      <w:r>
+        <w:rPr>
+          <w:color w:val="1F497D" w:themeColor="text2"/>
+          <w:u w:val="single"/>
+          <w:lang w:val="en-US"/>
+        </w:rPr>
+        <w:t>place</w:t>
+      </w:r>
+      <w:r>
+        <w:rPr>
+          <w:color w:val="1F497D" w:themeColor="text2"/>
+          <w:u w:val="single"/>
+        </w:rPr>
+        <w:t>$</w:t>
+      </w:r>
+      <w:r>
+        <w:t>_________________________________________________</w:t>
       </w:r>
       <w:r>
         <w:t xml:space="preserve"> </w:t>
@@ -2354,7 +3005,32 @@
         <w:t xml:space="preserve">от </w:t>
       </w:r>
       <w:r>
-        <w:t>ННГУ _______________________________________________</w:t>
+        <w:t>ННГУ _______</w:t>
+      </w:r>
+      <w:r>
+        <w:rPr>
+          <w:color w:val="1F497D" w:themeColor="text2"/>
+        </w:rPr>
+        <w:t>$</w:t>
+      </w:r>
+      <w:r>
+        <w:rPr>
+          <w:color w:val="1F497D" w:themeColor="text2"/>
+          <w:lang w:val="en-US"/>
+        </w:rPr>
+        <w:t>curator</w:t>
+      </w:r>
+      <w:r>
+        <w:rPr>
+          <w:color w:val="1F497D" w:themeColor="text2"/>
+        </w:rPr>
+        <w:t>$</w:t>
+      </w:r>
+      <w:r>
+        <w:rPr>
+          <w:color w:val="1F497D" w:themeColor="text2"/>
+        </w:rPr>
+        <w:t>__________________________________</w:t>
       </w:r>
     </w:p>
     <w:p>
@@ -2413,7 +3089,29 @@
         <w:t xml:space="preserve">практики от </w:t>
       </w:r>
       <w:r>
-        <w:t xml:space="preserve">Профильной организации _______________________________   </w:t>
+        <w:t>Профильной организации ______</w:t>
+      </w:r>
+      <w:r>
+        <w:rPr>
+          <w:color w:val="1F497D" w:themeColor="text2"/>
+        </w:rPr>
+        <w:t>$</w:t>
+      </w:r>
+      <w:r>
+        <w:rPr>
+          <w:color w:val="1F497D" w:themeColor="text2"/>
+          <w:lang w:val="en-US"/>
+        </w:rPr>
+        <w:t>adviser</w:t>
+      </w:r>
+      <w:r>
+        <w:rPr>
+          <w:color w:val="1F497D" w:themeColor="text2"/>
+        </w:rPr>
+        <w:t>$</w:t>
+      </w:r>
+      <w:r>
+        <w:t xml:space="preserve">__________________   </w:t>
       </w:r>
     </w:p>
     <w:p>
@@ -2550,6 +3248,33 @@
           <w:rFonts w:ascii="Times New Roman" w:hAnsi="Times New Roman"/>
           <w:sz w:val="24"/>
           <w:szCs w:val="24"/>
+        </w:rPr>
+        <w:t xml:space="preserve"> $</w:t>
+      </w:r>
+      <w:proofErr w:type="spellStart"/>
+      <w:r>
+        <w:rPr>
+          <w:rFonts w:ascii="Times New Roman" w:hAnsi="Times New Roman"/>
+          <w:sz w:val="24"/>
+          <w:szCs w:val="24"/>
+          <w:lang w:val="en-US"/>
+        </w:rPr>
+        <w:t>startDate</w:t>
+      </w:r>
+      <w:proofErr w:type="spellEnd"/>
+      <w:r>
+        <w:rPr>
+          <w:rFonts w:ascii="Times New Roman" w:hAnsi="Times New Roman"/>
+          <w:sz w:val="24"/>
+          <w:szCs w:val="24"/>
+        </w:rPr>
+        <w:t>$</w:t>
+      </w:r>
+      <w:r>
+        <w:rPr>
+          <w:rFonts w:ascii="Times New Roman" w:hAnsi="Times New Roman"/>
+          <w:sz w:val="24"/>
+          <w:szCs w:val="24"/>
           <w:u w:val="single"/>
         </w:rPr>
         <w:tab/>
@@ -2568,6 +3293,15 @@
           <w:rFonts w:ascii="Times New Roman" w:hAnsi="Times New Roman"/>
           <w:sz w:val="24"/>
           <w:szCs w:val="24"/>
+          <w:u w:val="single"/>
+        </w:rPr>
+        <w:t xml:space="preserve"> </w:t>
+      </w:r>
+      <w:r>
+        <w:rPr>
+          <w:rFonts w:ascii="Times New Roman" w:hAnsi="Times New Roman"/>
+          <w:sz w:val="24"/>
+          <w:szCs w:val="24"/>
         </w:rPr>
         <w:t>по</w:t>
       </w:r>
@@ -2576,9 +3310,47 @@
           <w:rFonts w:ascii="Times New Roman" w:hAnsi="Times New Roman"/>
           <w:sz w:val="24"/>
           <w:szCs w:val="24"/>
+        </w:rPr>
+        <w:t xml:space="preserve"> </w:t>
+      </w:r>
+      <w:r>
+        <w:rPr>
+          <w:rFonts w:ascii="Times New Roman" w:hAnsi="Times New Roman"/>
+          <w:sz w:val="24"/>
+          <w:szCs w:val="24"/>
           <w:u w:val="single"/>
         </w:rPr>
         <w:t xml:space="preserve"> </w:t>
+      </w:r>
+      <w:r>
+        <w:rPr>
+          <w:rFonts w:ascii="Times New Roman" w:hAnsi="Times New Roman"/>
+          <w:sz w:val="24"/>
+          <w:szCs w:val="24"/>
+          <w:u w:val="single"/>
+        </w:rPr>
+        <w:t>$</w:t>
+      </w:r>
+      <w:proofErr w:type="spellStart"/>
+      <w:r>
+        <w:rPr>
+          <w:rFonts w:ascii="Times New Roman" w:hAnsi="Times New Roman"/>
+          <w:sz w:val="24"/>
+          <w:szCs w:val="24"/>
+          <w:u w:val="single"/>
+          <w:lang w:val="en-US"/>
+        </w:rPr>
+        <w:t>endDate</w:t>
+      </w:r>
+      <w:proofErr w:type="spellEnd"/>
+      <w:r>
+        <w:rPr>
+          <w:rFonts w:ascii="Times New Roman" w:hAnsi="Times New Roman"/>
+          <w:sz w:val="24"/>
+          <w:szCs w:val="24"/>
+          <w:u w:val="single"/>
+        </w:rPr>
+        <w:t>$</w:t>
       </w:r>
       <w:r>
         <w:rPr>
@@ -2874,11 +3646,43 @@
         <w:t>Руководитель практики</w:t>
       </w:r>
       <w:r>
-        <w:t xml:space="preserve"> от ННГУ ________________________________________________</w:t>
+        <w:t xml:space="preserve"> от ННГУ </w:t>
+      </w:r>
+      <w:r>
+        <w:rPr>
+          <w:color w:val="1F497D" w:themeColor="text2"/>
+        </w:rPr>
+        <w:t>___</w:t>
+      </w:r>
+      <w:r>
+        <w:rPr>
+          <w:color w:val="1F497D" w:themeColor="text2"/>
+        </w:rPr>
+        <w:t>$</w:t>
+      </w:r>
+      <w:r>
+        <w:rPr>
+          <w:color w:val="1F497D" w:themeColor="text2"/>
+          <w:lang w:val="en-US"/>
+        </w:rPr>
+        <w:t>curator</w:t>
+      </w:r>
+      <w:r>
+        <w:rPr>
+          <w:color w:val="1F497D" w:themeColor="text2"/>
+        </w:rPr>
+        <w:t>$</w:t>
+      </w:r>
+      <w:r>
+        <w:rPr>
+          <w:color w:val="1F497D" w:themeColor="text2"/>
+        </w:rPr>
+        <w:t>______________________________________</w:t>
       </w:r>
       <w:r>
         <w:rPr>
           <w:i/>
+          <w:color w:val="1F497D" w:themeColor="text2"/>
           <w:sz w:val="20"/>
           <w:szCs w:val="20"/>
           <w:vertAlign w:val="superscript"/>
@@ -2979,11 +3783,43 @@
         <w:t>П</w:t>
       </w:r>
       <w:r>
-        <w:t>рофильной организации _______________________________</w:t>
+        <w:t xml:space="preserve">рофильной организации </w:t>
+      </w:r>
+      <w:r>
+        <w:rPr>
+          <w:color w:val="1F497D" w:themeColor="text2"/>
+        </w:rPr>
+        <w:t>___</w:t>
+      </w:r>
+      <w:r>
+        <w:rPr>
+          <w:color w:val="1F497D" w:themeColor="text2"/>
+        </w:rPr>
+        <w:t>$</w:t>
+      </w:r>
+      <w:r>
+        <w:rPr>
+          <w:color w:val="1F497D" w:themeColor="text2"/>
+          <w:lang w:val="en-US"/>
+        </w:rPr>
+        <w:t>adviser</w:t>
+      </w:r>
+      <w:r>
+        <w:rPr>
+          <w:color w:val="1F497D" w:themeColor="text2"/>
+        </w:rPr>
+        <w:t>$</w:t>
+      </w:r>
+      <w:r>
+        <w:rPr>
+          <w:color w:val="1F497D" w:themeColor="text2"/>
+        </w:rPr>
+        <w:t>_____________________</w:t>
       </w:r>
       <w:r>
         <w:rPr>
           <w:i/>
+          <w:color w:val="1F497D" w:themeColor="text2"/>
           <w:sz w:val="20"/>
           <w:szCs w:val="20"/>
           <w:vertAlign w:val="superscript"/>
@@ -3339,7 +4175,25 @@
           <w:sz w:val="24"/>
           <w:szCs w:val="24"/>
         </w:rPr>
-        <w:t xml:space="preserve">_____________________________________________________________________________ </w:t>
+        <w:t>____</w:t>
+      </w:r>
+      <w:r>
+        <w:rPr>
+          <w:rFonts w:ascii="Times New Roman" w:hAnsi="Times New Roman"/>
+          <w:color w:val="1F497D" w:themeColor="text2"/>
+          <w:sz w:val="24"/>
+          <w:szCs w:val="24"/>
+          <w:lang w:val="en-US"/>
+        </w:rPr>
+        <w:t>$student$</w:t>
+      </w:r>
+      <w:r>
+        <w:rPr>
+          <w:rFonts w:ascii="Times New Roman" w:hAnsi="Times New Roman"/>
+          <w:sz w:val="24"/>
+          <w:szCs w:val="24"/>
+        </w:rPr>
+        <w:t xml:space="preserve">__________________________________________________________________ </w:t>
       </w:r>
     </w:p>
     <w:p>
@@ -3391,7 +4245,24 @@
           <w:sz w:val="24"/>
           <w:szCs w:val="24"/>
         </w:rPr>
-        <w:t xml:space="preserve"> _________________________________________________   факультет/институт/филиал  </w:t>
+        <w:t xml:space="preserve"> ____</w:t>
+      </w:r>
+      <w:r>
+        <w:rPr>
+          <w:rFonts w:ascii="Times New Roman" w:hAnsi="Times New Roman"/>
+          <w:color w:val="1F497D" w:themeColor="text2"/>
+          <w:sz w:val="24"/>
+          <w:szCs w:val="24"/>
+        </w:rPr>
+        <w:t>радиофизический</w:t>
+      </w:r>
+      <w:r>
+        <w:rPr>
+          <w:rFonts w:ascii="Times New Roman" w:hAnsi="Times New Roman"/>
+          <w:sz w:val="24"/>
+          <w:szCs w:val="24"/>
+        </w:rPr>
+        <w:t xml:space="preserve">_________________________________   факультет/институт/филиал  </w:t>
       </w:r>
     </w:p>
     <w:p>
@@ -3411,15 +4282,87 @@
           <w:rFonts w:ascii="Times New Roman" w:hAnsi="Times New Roman"/>
           <w:sz w:val="24"/>
           <w:szCs w:val="24"/>
-        </w:rPr>
-      </w:pPr>
-      <w:r>
-        <w:rPr>
-          <w:rFonts w:ascii="Times New Roman" w:hAnsi="Times New Roman"/>
-          <w:sz w:val="24"/>
-          <w:szCs w:val="24"/>
-        </w:rPr>
-        <w:t xml:space="preserve">  ___    курс   направление подготовки/специальность _______________________________  </w:t>
+          <w:lang w:val="en-US"/>
+        </w:rPr>
+      </w:pPr>
+      <w:r>
+        <w:rPr>
+          <w:rFonts w:ascii="Times New Roman" w:hAnsi="Times New Roman"/>
+          <w:sz w:val="24"/>
+          <w:szCs w:val="24"/>
+        </w:rPr>
+        <w:t xml:space="preserve">  _</w:t>
+      </w:r>
+      <w:r>
+        <w:rPr>
+          <w:rFonts w:ascii="Times New Roman" w:hAnsi="Times New Roman"/>
+          <w:color w:val="1F497D" w:themeColor="text2"/>
+          <w:sz w:val="24"/>
+          <w:szCs w:val="24"/>
+        </w:rPr>
+        <w:t>$</w:t>
+      </w:r>
+      <w:r>
+        <w:rPr>
+          <w:rFonts w:ascii="Times New Roman" w:hAnsi="Times New Roman"/>
+          <w:color w:val="1F497D" w:themeColor="text2"/>
+          <w:sz w:val="24"/>
+          <w:szCs w:val="24"/>
+          <w:lang w:val="en-US"/>
+        </w:rPr>
+        <w:t>course</w:t>
+      </w:r>
+      <w:r>
+        <w:rPr>
+          <w:rFonts w:ascii="Times New Roman" w:hAnsi="Times New Roman"/>
+          <w:color w:val="1F497D" w:themeColor="text2"/>
+          <w:sz w:val="24"/>
+          <w:szCs w:val="24"/>
+        </w:rPr>
+        <w:t>$</w:t>
+      </w:r>
+      <w:r>
+        <w:rPr>
+          <w:rFonts w:ascii="Times New Roman" w:hAnsi="Times New Roman"/>
+          <w:sz w:val="24"/>
+          <w:szCs w:val="24"/>
+        </w:rPr>
+        <w:t xml:space="preserve">_    курс   </w:t>
+      </w:r>
+    </w:p>
+    <w:p>
+      <w:pPr>
+        <w:spacing w:after="0" w:line="360" w:lineRule="auto"/>
+        <w:rPr>
+          <w:rFonts w:ascii="Times New Roman" w:hAnsi="Times New Roman"/>
+          <w:sz w:val="24"/>
+          <w:szCs w:val="24"/>
+        </w:rPr>
+      </w:pPr>
+      <w:r>
+        <w:rPr>
+          <w:rFonts w:ascii="Times New Roman" w:hAnsi="Times New Roman"/>
+          <w:sz w:val="24"/>
+          <w:szCs w:val="24"/>
+        </w:rPr>
+        <w:t>направление подготовки/специальность ___</w:t>
+      </w:r>
+      <w:r>
+        <w:rPr>
+          <w:rFonts w:ascii="Times New Roman" w:hAnsi="Times New Roman"/>
+          <w:sz w:val="24"/>
+          <w:szCs w:val="24"/>
+          <w:lang w:val="en-US"/>
+        </w:rPr>
+        <w:t>$td$</w:t>
+      </w:r>
+      <w:r>
+        <w:rPr>
+          <w:rFonts w:ascii="Times New Roman" w:hAnsi="Times New Roman"/>
+          <w:sz w:val="24"/>
+          <w:szCs w:val="24"/>
+        </w:rPr>
+        <w:t xml:space="preserve">____________________________  </w:t>
       </w:r>
     </w:p>
     <w:p>
@@ -3578,7 +4521,43 @@
           <w:sz w:val="24"/>
           <w:szCs w:val="24"/>
         </w:rPr>
-        <w:t>в____________________________________________________________________________</w:t>
+        <w:t>в_________</w:t>
+      </w:r>
+      <w:r>
+        <w:rPr>
+          <w:rFonts w:ascii="Times New Roman" w:hAnsi="Times New Roman"/>
+          <w:sz w:val="24"/>
+          <w:szCs w:val="24"/>
+          <w:lang w:val="en-US"/>
+        </w:rPr>
+        <w:t>$</w:t>
+      </w:r>
+      <w:r>
+        <w:rPr>
+          <w:rFonts w:ascii="Times New Roman" w:hAnsi="Times New Roman"/>
+          <w:color w:val="1F497D" w:themeColor="text2"/>
+          <w:sz w:val="24"/>
+          <w:szCs w:val="24"/>
+          <w:lang w:val="en-US"/>
+        </w:rPr>
+        <w:t>place</w:t>
+      </w:r>
+      <w:r>
+        <w:rPr>
+          <w:rFonts w:ascii="Times New Roman" w:hAnsi="Times New Roman"/>
+          <w:sz w:val="24"/>
+          <w:szCs w:val="24"/>
+          <w:lang w:val="en-US"/>
+        </w:rPr>
+        <w:t>$</w:t>
+      </w:r>
+      <w:r>
+        <w:rPr>
+          <w:rFonts w:ascii="Times New Roman" w:hAnsi="Times New Roman"/>
+          <w:sz w:val="24"/>
+          <w:szCs w:val="24"/>
+        </w:rPr>
+        <w:t>_____________________________________________________________</w:t>
       </w:r>
     </w:p>
     <w:p>
@@ -3676,7 +4655,110 @@
           <w:sz w:val="24"/>
           <w:szCs w:val="24"/>
         </w:rPr>
-        <w:t>Начало практики _____________ 20__ г.          Окончание практики _____________ 20__ г.</w:t>
+        <w:t xml:space="preserve">Начало практики </w:t>
+      </w:r>
+      <w:r>
+        <w:rPr>
+          <w:rFonts w:ascii="Times New Roman" w:hAnsi="Times New Roman"/>
+          <w:sz w:val="24"/>
+          <w:szCs w:val="24"/>
+          <w:lang w:val="en-US"/>
+        </w:rPr>
+        <w:t xml:space="preserve"> </w:t>
+      </w:r>
+      <w:r>
+        <w:rPr>
+          <w:rFonts w:ascii="Times New Roman" w:hAnsi="Times New Roman"/>
+          <w:sz w:val="24"/>
+          <w:szCs w:val="24"/>
+        </w:rPr>
+        <w:t xml:space="preserve"> $</w:t>
+      </w:r>
+      <w:proofErr w:type="spellStart"/>
+      <w:r>
+        <w:rPr>
+          <w:rFonts w:ascii="Times New Roman" w:hAnsi="Times New Roman"/>
+          <w:sz w:val="24"/>
+          <w:szCs w:val="24"/>
+          <w:lang w:val="en-US"/>
+        </w:rPr>
+        <w:t>startDate</w:t>
+      </w:r>
+      <w:proofErr w:type="spellEnd"/>
+      <w:r>
+        <w:rPr>
+          <w:rFonts w:ascii="Times New Roman" w:hAnsi="Times New Roman"/>
+          <w:sz w:val="24"/>
+          <w:szCs w:val="24"/>
+        </w:rPr>
+        <w:t>$</w:t>
+      </w:r>
+      <w:r>
+        <w:rPr>
+          <w:rFonts w:ascii="Times New Roman" w:hAnsi="Times New Roman"/>
+          <w:sz w:val="24"/>
+          <w:szCs w:val="24"/>
+        </w:rPr>
+        <w:t xml:space="preserve">  </w:t>
+      </w:r>
+      <w:r>
+        <w:rPr>
+          <w:rFonts w:ascii="Times New Roman" w:hAnsi="Times New Roman"/>
+          <w:sz w:val="24"/>
+          <w:szCs w:val="24"/>
+        </w:rPr>
+        <w:t xml:space="preserve">г.  </w:t>
+      </w:r>
+      <w:r>
+        <w:rPr>
+          <w:rFonts w:ascii="Times New Roman" w:hAnsi="Times New Roman"/>
+          <w:sz w:val="24"/>
+          <w:szCs w:val="24"/>
+        </w:rPr>
+        <w:t xml:space="preserve">      Окончание практики __</w:t>
+      </w:r>
+      <w:r>
+        <w:rPr>
+          <w:rFonts w:ascii="Times New Roman" w:hAnsi="Times New Roman"/>
+          <w:sz w:val="24"/>
+          <w:szCs w:val="24"/>
+        </w:rPr>
+        <w:t>$</w:t>
+      </w:r>
+      <w:proofErr w:type="spellStart"/>
+      <w:r>
+        <w:rPr>
+          <w:rFonts w:ascii="Times New Roman" w:hAnsi="Times New Roman"/>
+          <w:sz w:val="24"/>
+          <w:szCs w:val="24"/>
+          <w:lang w:val="en-US"/>
+        </w:rPr>
+        <w:t>endDate</w:t>
+      </w:r>
+      <w:proofErr w:type="spellEnd"/>
+      <w:r>
+        <w:rPr>
+          <w:rFonts w:ascii="Times New Roman" w:hAnsi="Times New Roman"/>
+          <w:sz w:val="24"/>
+          <w:szCs w:val="24"/>
+        </w:rPr>
+        <w:t>$</w:t>
+      </w:r>
+      <w:r>
+        <w:rPr>
+          <w:rFonts w:ascii="Times New Roman" w:hAnsi="Times New Roman"/>
+          <w:sz w:val="24"/>
+          <w:szCs w:val="24"/>
+        </w:rPr>
+        <w:t>_</w:t>
+      </w:r>
+      <w:r>
+        <w:rPr>
+          <w:rFonts w:ascii="Times New Roman" w:hAnsi="Times New Roman"/>
+          <w:sz w:val="24"/>
+          <w:szCs w:val="24"/>
+        </w:rPr>
+        <w:t xml:space="preserve"> г.</w:t>
       </w:r>
     </w:p>
     <w:tbl>
@@ -4306,9 +5388,9 @@
         <w:tblLook w:val="04A0" w:firstRow="1" w:lastRow="0" w:firstColumn="1" w:lastColumn="0" w:noHBand="0" w:noVBand="1"/>
       </w:tblPr>
       <w:tblGrid>
-        <w:gridCol w:w="3561"/>
+        <w:gridCol w:w="3696"/>
         <w:gridCol w:w="2736"/>
-        <w:gridCol w:w="3274"/>
+        <w:gridCol w:w="3139"/>
       </w:tblGrid>
       <w:tr>
         <w:tc>
@@ -4330,7 +5412,47 @@
                 <w:sz w:val="24"/>
                 <w:szCs w:val="24"/>
               </w:rPr>
-              <w:t>_________________________</w:t>
+              <w:t>______</w:t>
+            </w:r>
+            <w:r>
+              <w:rPr>
+                <w:rFonts w:ascii="Times New Roman" w:hAnsi="Times New Roman"/>
+                <w:color w:val="1F497D" w:themeColor="text2"/>
+                <w:sz w:val="24"/>
+                <w:szCs w:val="24"/>
+                <w:lang w:val="en-US"/>
+              </w:rPr>
+              <w:t>$</w:t>
+            </w:r>
+            <w:proofErr w:type="spellStart"/>
+            <w:r>
+              <w:rPr>
+                <w:rFonts w:ascii="Times New Roman" w:hAnsi="Times New Roman"/>
+                <w:color w:val="1F497D" w:themeColor="text2"/>
+                <w:sz w:val="24"/>
+                <w:szCs w:val="24"/>
+                <w:lang w:val="en-US"/>
+              </w:rPr>
+              <w:t>adviserPosition</w:t>
+            </w:r>
+            <w:proofErr w:type="spellEnd"/>
+            <w:r>
+              <w:rPr>
+                <w:rFonts w:ascii="Times New Roman" w:hAnsi="Times New Roman"/>
+                <w:color w:val="1F497D" w:themeColor="text2"/>
+                <w:sz w:val="24"/>
+                <w:szCs w:val="24"/>
+                <w:lang w:val="en-US"/>
+              </w:rPr>
+              <w:t>$</w:t>
+            </w:r>
+            <w:r>
+              <w:rPr>
+                <w:rFonts w:ascii="Times New Roman" w:hAnsi="Times New Roman"/>
+                <w:sz w:val="24"/>
+                <w:szCs w:val="24"/>
+              </w:rPr>
+              <w:t>________</w:t>
             </w:r>
           </w:p>
           <w:p>
@@ -4429,7 +5551,25 @@
                 <w:sz w:val="24"/>
                 <w:szCs w:val="24"/>
               </w:rPr>
-              <w:t>_________________________</w:t>
+              <w:t>___</w:t>
+            </w:r>
+            <w:r>
+              <w:rPr>
+                <w:rFonts w:ascii="Times New Roman" w:hAnsi="Times New Roman"/>
+                <w:color w:val="1F497D" w:themeColor="text2"/>
+                <w:sz w:val="24"/>
+                <w:szCs w:val="24"/>
+                <w:lang w:val="en-US"/>
+              </w:rPr>
+              <w:t>$adviser$</w:t>
+            </w:r>
+            <w:r>
+              <w:rPr>
+                <w:rFonts w:ascii="Times New Roman" w:hAnsi="Times New Roman"/>
+                <w:sz w:val="24"/>
+                <w:szCs w:val="24"/>
+              </w:rPr>
+              <w:t>_____________</w:t>
             </w:r>
           </w:p>
           <w:p>
@@ -4711,9 +5851,9 @@
         <w:tblLook w:val="04A0" w:firstRow="1" w:lastRow="0" w:firstColumn="1" w:lastColumn="0" w:noHBand="0" w:noVBand="1"/>
       </w:tblPr>
       <w:tblGrid>
-        <w:gridCol w:w="3561"/>
+        <w:gridCol w:w="3259"/>
         <w:gridCol w:w="2736"/>
-        <w:gridCol w:w="3274"/>
+        <w:gridCol w:w="3576"/>
       </w:tblGrid>
       <w:tr>
         <w:tc>
@@ -4737,7 +5877,48 @@
                 <w:sz w:val="24"/>
                 <w:szCs w:val="24"/>
               </w:rPr>
-              <w:t>_________________________</w:t>
+              <w:t>___</w:t>
+            </w:r>
+            <w:r>
+              <w:rPr>
+                <w:rFonts w:ascii="Times New Roman" w:hAnsi="Times New Roman"/>
+                <w:i/>
+                <w:sz w:val="24"/>
+                <w:szCs w:val="24"/>
+                <w:lang w:val="en-US"/>
+              </w:rPr>
+              <w:t>$</w:t>
+            </w:r>
+            <w:proofErr w:type="spellStart"/>
+            <w:r>
+              <w:rPr>
+                <w:rFonts w:ascii="Times New Roman" w:hAnsi="Times New Roman"/>
+                <w:i/>
+                <w:sz w:val="24"/>
+                <w:szCs w:val="24"/>
+                <w:lang w:val="en-US"/>
+              </w:rPr>
+              <w:t>curatorPosition</w:t>
+            </w:r>
+            <w:proofErr w:type="spellEnd"/>
+            <w:r>
+              <w:rPr>
+                <w:rFonts w:ascii="Times New Roman" w:hAnsi="Times New Roman"/>
+                <w:i/>
+                <w:sz w:val="24"/>
+                <w:szCs w:val="24"/>
+                <w:lang w:val="en-US"/>
+              </w:rPr>
+              <w:t>$</w:t>
+            </w:r>
+            <w:r>
+              <w:rPr>
+                <w:rFonts w:ascii="Times New Roman" w:hAnsi="Times New Roman"/>
+                <w:i/>
+                <w:sz w:val="24"/>
+                <w:szCs w:val="24"/>
+              </w:rPr>
+              <w:t>_______</w:t>
             </w:r>
           </w:p>
           <w:p>
@@ -4831,7 +6012,26 @@
                 <w:sz w:val="24"/>
                 <w:szCs w:val="24"/>
               </w:rPr>
-              <w:t>_________________________</w:t>
+              <w:t>___</w:t>
+            </w:r>
+            <w:r>
+              <w:rPr>
+                <w:rFonts w:ascii="Times New Roman" w:hAnsi="Times New Roman"/>
+                <w:i/>
+                <w:sz w:val="24"/>
+                <w:szCs w:val="24"/>
+                <w:lang w:val="en-US"/>
+              </w:rPr>
+              <w:t>$curator$</w:t>
+            </w:r>
+            <w:r>
+              <w:rPr>
+                <w:rFonts w:ascii="Times New Roman" w:hAnsi="Times New Roman"/>
+                <w:i/>
+                <w:sz w:val="24"/>
+                <w:szCs w:val="24"/>
+              </w:rPr>
+              <w:t>_________________</w:t>
             </w:r>
           </w:p>
           <w:p>
@@ -6465,7 +7665,7 @@
             <w:rFonts w:ascii="Times New Roman" w:hAnsi="Times New Roman"/>
             <w:noProof/>
           </w:rPr>
-          <w:t>6</w:t>
+          <w:t>2</w:t>
         </w:r>
         <w:r>
           <w:rPr>
@@ -11655,7 +12855,7 @@
 </file>
 
 <file path=customXml/itemProps1.xml><?xml version="1.0" encoding="utf-8"?>
-<ds:datastoreItem xmlns:ds="http://schemas.openxmlformats.org/officeDocument/2006/customXml" ds:itemID="{110C0E9F-B2C6-4324-BA74-2F9B1832CC83}">
+<ds:datastoreItem xmlns:ds="http://schemas.openxmlformats.org/officeDocument/2006/customXml" ds:itemID="{B78EDA93-68B5-40AB-ADF0-00629CBFB6C5}">
   <ds:schemaRefs>
     <ds:schemaRef ds:uri="http://schemas.openxmlformats.org/officeDocument/2006/bibliography"/>
   </ds:schemaRefs>

</xml_diff>